<commit_message>
Style sidebar nav with club primary color
</commit_message>
<xml_diff>
--- a/To-do's.docx
+++ b/To-do's.docx
@@ -6,17 +6,24 @@
       <w:pPr>
         <w:pStyle w:val="Kop1"/>
       </w:pPr>
-      <w:r>
-        <w:t>To-do’s:</w:t>
+      <w:proofErr w:type="spellStart"/>
+      <w:r>
+        <w:t>To</w:t>
+      </w:r>
+      <w:proofErr w:type="spellEnd"/>
+      <w:r>
+        <w:t>-do’s:</w:t>
       </w:r>
     </w:p>
     <w:p>
       <w:pPr>
         <w:pStyle w:val="Kop2"/>
       </w:pPr>
+      <w:proofErr w:type="spellStart"/>
       <w:r>
         <w:t>Topbar</w:t>
       </w:r>
+      <w:proofErr w:type="spellEnd"/>
     </w:p>
     <w:p>
       <w:pPr>
@@ -48,8 +55,33 @@
         <w:t>en andere items</w:t>
       </w:r>
       <w:r>
-        <w:t xml:space="preserve"> ook oranje bij hover</w:t>
-      </w:r>
+        <w:t xml:space="preserve"> </w:t>
+      </w:r>
+      <w:r>
+        <w:t xml:space="preserve">in menu graag in </w:t>
+      </w:r>
+      <w:r>
+        <w:t>ingestelde kleur</w:t>
+      </w:r>
+      <w:r>
+        <w:t xml:space="preserve"> (met </w:t>
+      </w:r>
+      <w:proofErr w:type="spellStart"/>
+      <w:r>
+        <w:t>fallback</w:t>
+      </w:r>
+      <w:proofErr w:type="spellEnd"/>
+      <w:r>
+        <w:t xml:space="preserve"> naar standaard)</w:t>
+      </w:r>
+      <w:r>
+        <w:t xml:space="preserve"> bij </w:t>
+      </w:r>
+      <w:proofErr w:type="spellStart"/>
+      <w:r>
+        <w:t>hover</w:t>
+      </w:r>
+      <w:proofErr w:type="spellEnd"/>
     </w:p>
     <w:p>
       <w:pPr>
@@ -60,7 +92,30 @@
         </w:numPr>
       </w:pPr>
       <w:r>
-        <w:t>Geselecteerde pagina verticaal streepje voor de tekst en kleur niet oranje?</w:t>
+        <w:t xml:space="preserve">Geselecteerde pagina </w:t>
+      </w:r>
+      <w:r>
+        <w:t xml:space="preserve">en </w:t>
+      </w:r>
+      <w:r>
+        <w:t xml:space="preserve">verticaal streepje voor de tekst </w:t>
+      </w:r>
+      <w:r>
+        <w:t>in de ingestelde</w:t>
+      </w:r>
+      <w:r>
+        <w:t xml:space="preserve"> </w:t>
+      </w:r>
+      <w:r>
+        <w:t xml:space="preserve">kleur met </w:t>
+      </w:r>
+      <w:proofErr w:type="spellStart"/>
+      <w:r>
+        <w:t>fallback</w:t>
+      </w:r>
+      <w:proofErr w:type="spellEnd"/>
+      <w:r>
+        <w:t>.</w:t>
       </w:r>
     </w:p>
     <w:p/>
@@ -141,7 +196,15 @@
         <w:t>, allee</w:t>
       </w:r>
       <w:r>
-        <w:t>n nog bij hover over naam en nieuwe speler.</w:t>
+        <w:t xml:space="preserve">n nog bij </w:t>
+      </w:r>
+      <w:proofErr w:type="spellStart"/>
+      <w:r>
+        <w:t>hover</w:t>
+      </w:r>
+      <w:proofErr w:type="spellEnd"/>
+      <w:r>
+        <w:t xml:space="preserve"> over naam en nieuwe speler.</w:t>
       </w:r>
     </w:p>
     <w:p>
@@ -153,8 +216,13 @@
         </w:numPr>
       </w:pPr>
       <w:r>
-        <w:t>Status NIET override</w:t>
-      </w:r>
+        <w:t xml:space="preserve">Status NIET </w:t>
+      </w:r>
+      <w:proofErr w:type="spellStart"/>
+      <w:r>
+        <w:t>override</w:t>
+      </w:r>
+      <w:proofErr w:type="spellEnd"/>
     </w:p>
     <w:p/>
     <w:p>
@@ -222,7 +290,15 @@
         </w:numPr>
       </w:pPr>
       <w:r>
-        <w:t>Radar chart toevoegen ter inspiratie.</w:t>
+        <w:t xml:space="preserve">Radar </w:t>
+      </w:r>
+      <w:proofErr w:type="spellStart"/>
+      <w:r>
+        <w:t>chart</w:t>
+      </w:r>
+      <w:proofErr w:type="spellEnd"/>
+      <w:r>
+        <w:t xml:space="preserve"> toevoegen ter inspiratie.</w:t>
       </w:r>
     </w:p>
     <w:p/>
@@ -231,6 +307,7 @@
         <w:pStyle w:val="Kop2"/>
       </w:pPr>
       <w:r>
+        <w:lastRenderedPageBreak/>
         <w:t>Bewerk</w:t>
       </w:r>
       <w:r>
@@ -261,7 +338,6 @@
         </w:numPr>
       </w:pPr>
       <w:r>
-        <w:lastRenderedPageBreak/>
         <w:t xml:space="preserve">Geselecteerde veld is oranje omlijnd. </w:t>
       </w:r>
     </w:p>
@@ -376,7 +452,15 @@
         </w:numPr>
       </w:pPr>
       <w:r>
-        <w:t>Sidebar menu inclusief de hover actie</w:t>
+        <w:t xml:space="preserve">Sidebar menu inclusief de </w:t>
+      </w:r>
+      <w:proofErr w:type="spellStart"/>
+      <w:r>
+        <w:t>hover</w:t>
+      </w:r>
+      <w:proofErr w:type="spellEnd"/>
+      <w:r>
+        <w:t xml:space="preserve"> actie</w:t>
       </w:r>
     </w:p>
     <w:p>
@@ -436,7 +520,15 @@
         </w:numPr>
       </w:pPr>
       <w:r>
-        <w:t>Filter en sorterings pijltjes</w:t>
+        <w:t xml:space="preserve">Filter en </w:t>
+      </w:r>
+      <w:proofErr w:type="spellStart"/>
+      <w:r>
+        <w:t>sorterings</w:t>
+      </w:r>
+      <w:proofErr w:type="spellEnd"/>
+      <w:r>
+        <w:t xml:space="preserve"> pijltjes</w:t>
       </w:r>
     </w:p>
     <w:p>
@@ -519,7 +611,15 @@
         <w:t xml:space="preserve">Flow achter </w:t>
       </w:r>
       <w:r>
-        <w:t>gebruiker uitnodigen (e-mails versturen etc).</w:t>
+        <w:t xml:space="preserve">gebruiker uitnodigen (e-mails versturen </w:t>
+      </w:r>
+      <w:proofErr w:type="spellStart"/>
+      <w:r>
+        <w:t>etc</w:t>
+      </w:r>
+      <w:proofErr w:type="spellEnd"/>
+      <w:r>
+        <w:t>).</w:t>
       </w:r>
     </w:p>
     <w:p>
@@ -527,6 +627,7 @@
         <w:pStyle w:val="Kop1"/>
       </w:pPr>
       <w:r>
+        <w:lastRenderedPageBreak/>
         <w:t>Post MVP</w:t>
       </w:r>
     </w:p>
@@ -559,7 +660,6 @@
         </w:numPr>
       </w:pPr>
       <w:r>
-        <w:lastRenderedPageBreak/>
         <w:t>Mogelijkheid om spelers uit te nodigen om intake formulier in te vullen</w:t>
       </w:r>
     </w:p>
@@ -572,7 +672,15 @@
         </w:numPr>
       </w:pPr>
       <w:r>
-        <w:t>Radar chart ook zichtbaar maken bij pop-up als je op naam speler gaat staan</w:t>
+        <w:t xml:space="preserve">Radar </w:t>
+      </w:r>
+      <w:proofErr w:type="spellStart"/>
+      <w:r>
+        <w:t>chart</w:t>
+      </w:r>
+      <w:proofErr w:type="spellEnd"/>
+      <w:r>
+        <w:t xml:space="preserve"> ook zichtbaar maken bij pop-up als je op naam speler gaat staan</w:t>
       </w:r>
     </w:p>
     <w:p>
@@ -584,7 +692,15 @@
         </w:numPr>
       </w:pPr>
       <w:r>
-        <w:t>Kleuren voor processtappen etc?</w:t>
+        <w:t xml:space="preserve">Kleuren voor processtappen </w:t>
+      </w:r>
+      <w:proofErr w:type="spellStart"/>
+      <w:r>
+        <w:t>etc</w:t>
+      </w:r>
+      <w:proofErr w:type="spellEnd"/>
+      <w:r>
+        <w:t>?</w:t>
       </w:r>
     </w:p>
     <w:p/>
@@ -604,9 +720,19 @@
           <w:numId w:val="12"/>
         </w:numPr>
       </w:pPr>
-      <w:r>
-        <w:t>Two-Factor authentication</w:t>
-      </w:r>
+      <w:proofErr w:type="spellStart"/>
+      <w:r>
+        <w:t>Two</w:t>
+      </w:r>
+      <w:proofErr w:type="spellEnd"/>
+      <w:r>
+        <w:t xml:space="preserve">-Factor </w:t>
+      </w:r>
+      <w:proofErr w:type="spellStart"/>
+      <w:r>
+        <w:t>authentication</w:t>
+      </w:r>
+      <w:proofErr w:type="spellEnd"/>
     </w:p>
     <w:p/>
     <w:sectPr>
@@ -659,7 +785,6 @@
         <w:docPartUnique/>
       </w:docPartObj>
     </w:sdtPr>
-    <w:sdtEndPr/>
     <w:sdtContent>
       <w:p>
         <w:pPr>
@@ -837,7 +962,7 @@
         <v:path o:extrusionok="f" gradientshapeok="t" o:connecttype="rect"/>
         <o:lock v:ext="edit" aspectratio="t"/>
       </v:shapetype>
-      <v:shape id="_x0000_i1025" type="#_x0000_t75" style="width:138.75pt;height:85.5pt" o:bullet="t">
+      <v:shape id="_x0000_i1025" type="#_x0000_t75" style="width:138.5pt;height:85.5pt" o:bullet="t">
         <v:imagedata r:id="rId1" o:title="Bloei symbool horizontaal"/>
       </v:shape>
     </w:pict>
@@ -3439,7 +3564,14 @@
 </file>
 
 <file path=customXml/item1.xml><?xml version="1.0" encoding="utf-8"?>
-<b:Sources xmlns:b="http://schemas.openxmlformats.org/officeDocument/2006/bibliography" xmlns="http://schemas.openxmlformats.org/officeDocument/2006/bibliography" SelectedStyle="\APASixthEditionOfficeOnline.xsl" StyleName="APA" Version="6"/>
+<p:properties xmlns:p="http://schemas.microsoft.com/office/2006/metadata/properties" xmlns:xsi="http://www.w3.org/2001/XMLSchema-instance" xmlns:pc="http://schemas.microsoft.com/office/infopath/2007/PartnerControls">
+  <documentManagement>
+    <lcf76f155ced4ddcb4097134ff3c332f xmlns="08383384-0503-4771-b2ba-6fc3d51bf656">
+      <Terms xmlns="http://schemas.microsoft.com/office/infopath/2007/PartnerControls"/>
+    </lcf76f155ced4ddcb4097134ff3c332f>
+    <TaxCatchAll xmlns="c0acec82-785e-4a01-8b49-a31886450b92" xsi:nil="true"/>
+  </documentManagement>
+</p:properties>
 </file>
 
 <file path=customXml/item2.xml><?xml version="1.0" encoding="utf-8"?>
@@ -3452,14 +3584,7 @@
 </file>
 
 <file path=customXml/item3.xml><?xml version="1.0" encoding="utf-8"?>
-<p:properties xmlns:p="http://schemas.microsoft.com/office/2006/metadata/properties" xmlns:xsi="http://www.w3.org/2001/XMLSchema-instance" xmlns:pc="http://schemas.microsoft.com/office/infopath/2007/PartnerControls">
-  <documentManagement>
-    <lcf76f155ced4ddcb4097134ff3c332f xmlns="08383384-0503-4771-b2ba-6fc3d51bf656">
-      <Terms xmlns="http://schemas.microsoft.com/office/infopath/2007/PartnerControls"/>
-    </lcf76f155ced4ddcb4097134ff3c332f>
-    <TaxCatchAll xmlns="c0acec82-785e-4a01-8b49-a31886450b92" xsi:nil="true"/>
-  </documentManagement>
-</p:properties>
+<b:Sources xmlns:b="http://schemas.openxmlformats.org/officeDocument/2006/bibliography" xmlns="http://schemas.openxmlformats.org/officeDocument/2006/bibliography" SelectedStyle="\APASixthEditionOfficeOnline.xsl" StyleName="APA" Version="6"/>
 </file>
 
 <file path=customXml/item4.xml><?xml version="1.0" encoding="utf-8"?>
@@ -3670,9 +3795,12 @@
 </file>
 
 <file path=customXml/itemProps1.xml><?xml version="1.0" encoding="utf-8"?>
-<ds:datastoreItem xmlns:ds="http://schemas.openxmlformats.org/officeDocument/2006/customXml" ds:itemID="{C077093E-3BC1-48A6-8480-2DA9C69EAEE0}">
+<ds:datastoreItem xmlns:ds="http://schemas.openxmlformats.org/officeDocument/2006/customXml" ds:itemID="{B4284606-6258-4C09-90D8-5C84A71D11A6}">
   <ds:schemaRefs>
-    <ds:schemaRef ds:uri="http://schemas.openxmlformats.org/officeDocument/2006/bibliography"/>
+    <ds:schemaRef ds:uri="http://schemas.microsoft.com/office/2006/metadata/properties"/>
+    <ds:schemaRef ds:uri="http://schemas.microsoft.com/office/infopath/2007/PartnerControls"/>
+    <ds:schemaRef ds:uri="08383384-0503-4771-b2ba-6fc3d51bf656"/>
+    <ds:schemaRef ds:uri="c0acec82-785e-4a01-8b49-a31886450b92"/>
   </ds:schemaRefs>
 </ds:datastoreItem>
 </file>
@@ -3686,12 +3814,9 @@
 </file>
 
 <file path=customXml/itemProps3.xml><?xml version="1.0" encoding="utf-8"?>
-<ds:datastoreItem xmlns:ds="http://schemas.openxmlformats.org/officeDocument/2006/customXml" ds:itemID="{B4284606-6258-4C09-90D8-5C84A71D11A6}">
+<ds:datastoreItem xmlns:ds="http://schemas.openxmlformats.org/officeDocument/2006/customXml" ds:itemID="{C077093E-3BC1-48A6-8480-2DA9C69EAEE0}">
   <ds:schemaRefs>
-    <ds:schemaRef ds:uri="http://schemas.microsoft.com/office/2006/metadata/properties"/>
-    <ds:schemaRef ds:uri="http://schemas.microsoft.com/office/infopath/2007/PartnerControls"/>
-    <ds:schemaRef ds:uri="08383384-0503-4771-b2ba-6fc3d51bf656"/>
-    <ds:schemaRef ds:uri="c0acec82-785e-4a01-8b49-a31886450b92"/>
+    <ds:schemaRef ds:uri="http://schemas.openxmlformats.org/officeDocument/2006/bibliography"/>
   </ds:schemaRefs>
 </ds:datastoreItem>
 </file>

</xml_diff>

<commit_message>
toevoegen + teken bij taken/tijdlijn en button verwijderen
</commit_message>
<xml_diff>
--- a/To-do's.docx
+++ b/To-do's.docx
@@ -63,88 +63,6 @@
       <w:r>
         <w:t>Spelers</w:t>
       </w:r>
-    </w:p>
-    <w:p>
-      <w:pPr>
-        <w:pStyle w:val="Lijstalinea"/>
-        <w:numPr>
-          <w:ilvl w:val="0"/>
-          <w:numId w:val="8"/>
-        </w:numPr>
-      </w:pPr>
-      <w:r>
-        <w:t>Zoekveld en functie bij</w:t>
-      </w:r>
-      <w:r>
-        <w:t xml:space="preserve"> naam </w:t>
-      </w:r>
-      <w:r>
-        <w:t>mag terug</w:t>
-      </w:r>
-      <w:r>
-        <w:t xml:space="preserve"> in de tabel</w:t>
-      </w:r>
-    </w:p>
-    <w:p>
-      <w:pPr>
-        <w:pStyle w:val="Lijstalinea"/>
-        <w:numPr>
-          <w:ilvl w:val="0"/>
-          <w:numId w:val="8"/>
-        </w:numPr>
-      </w:pPr>
-      <w:r>
-        <w:t xml:space="preserve">Naam in de spelerstabel mag weer de oranje kleur krijgen. </w:t>
-      </w:r>
-      <w:r>
-        <w:t xml:space="preserve">Leeftijd </w:t>
-      </w:r>
-      <w:r>
-        <w:t>en nevenpositie mag oranje kleur juist weg.</w:t>
-      </w:r>
-    </w:p>
-    <w:p>
-      <w:pPr>
-        <w:pStyle w:val="Lijstalinea"/>
-        <w:numPr>
-          <w:ilvl w:val="0"/>
-          <w:numId w:val="8"/>
-        </w:numPr>
-      </w:pPr>
-      <w:r>
-        <w:t>Pop-up oranje omlijnen</w:t>
-      </w:r>
-      <w:r>
-        <w:t>, allee</w:t>
-      </w:r>
-      <w:r>
-        <w:t xml:space="preserve">n nog bij </w:t>
-      </w:r>
-      <w:proofErr w:type="spellStart"/>
-      <w:r>
-        <w:t>hover</w:t>
-      </w:r>
-      <w:proofErr w:type="spellEnd"/>
-      <w:r>
-        <w:t xml:space="preserve"> over naam en nieuwe speler.</w:t>
-      </w:r>
-    </w:p>
-    <w:p>
-      <w:pPr>
-        <w:pStyle w:val="Lijstalinea"/>
-        <w:numPr>
-          <w:ilvl w:val="0"/>
-          <w:numId w:val="8"/>
-        </w:numPr>
-      </w:pPr>
-      <w:r>
-        <w:t xml:space="preserve">Status NIET </w:t>
-      </w:r>
-      <w:proofErr w:type="spellStart"/>
-      <w:r>
-        <w:t>override</w:t>
-      </w:r>
-      <w:proofErr w:type="spellEnd"/>
     </w:p>
     <w:p/>
     <w:p>
@@ -164,7 +82,10 @@
         </w:numPr>
       </w:pPr>
       <w:r>
-        <w:t>Contact toevoegen button wijzigen in “+” icoontje met opties voor nieuwe taak en contactmoment.</w:t>
+        <w:t>Button</w:t>
+      </w:r>
+      <w:r>
+        <w:t xml:space="preserve"> met contact toevoegen verwijderen en + teken bij openstaande taken en contacten tijdlijn.</w:t>
       </w:r>
     </w:p>
     <w:p>
@@ -176,7 +97,7 @@
         </w:numPr>
       </w:pPr>
       <w:r>
-        <w:t>Scouting statussen toevoegen met nummering? Of niet?</w:t>
+        <w:t>Volgorde status, processtap en advies.</w:t>
       </w:r>
     </w:p>
     <w:p>
@@ -188,7 +109,10 @@
         </w:numPr>
       </w:pPr>
       <w:r>
-        <w:t>Automatisch overschrijven van status verwijderen.</w:t>
+        <w:t>H</w:t>
+      </w:r>
+      <w:r>
+        <w:t>andmatig bij status weg.</w:t>
       </w:r>
     </w:p>
     <w:p>
@@ -200,7 +124,18 @@
         </w:numPr>
       </w:pPr>
       <w:r>
-        <w:t>Advies opties toevoegen.</w:t>
+        <w:t>Advies opties toevoegen</w:t>
+      </w:r>
+      <w:r>
+        <w:t xml:space="preserve"> in </w:t>
+      </w:r>
+      <w:proofErr w:type="spellStart"/>
+      <w:r>
+        <w:t>dropdown</w:t>
+      </w:r>
+      <w:proofErr w:type="spellEnd"/>
+      <w:r>
+        <w:t>.</w:t>
       </w:r>
     </w:p>
     <w:p>
@@ -222,6 +157,21 @@
       <w:r>
         <w:t xml:space="preserve"> toevoegen ter inspiratie.</w:t>
       </w:r>
+      <w:r>
+        <w:t xml:space="preserve"> Gebruik hierbij de 5 </w:t>
+      </w:r>
+      <w:r>
+        <w:t>categorieën</w:t>
+      </w:r>
+      <w:r>
+        <w:t xml:space="preserve"> met </w:t>
+      </w:r>
+      <w:r>
+        <w:t>techniek, visie, fysiek, mentaliteit</w:t>
+      </w:r>
+      <w:r>
+        <w:t xml:space="preserve"> en karakter. Werk met een schaal van 1-5 (die hoeft niet perse zichtbaar te zijn. </w:t>
+      </w:r>
     </w:p>
     <w:p/>
     <w:p>
@@ -295,16 +245,28 @@
         </w:numPr>
       </w:pPr>
       <w:r>
+        <w:t>Volgorde van kolommen wijzigen</w:t>
+      </w:r>
+    </w:p>
+    <w:p>
+      <w:pPr>
+        <w:pStyle w:val="Lijstalinea"/>
+        <w:numPr>
+          <w:ilvl w:val="0"/>
+          <w:numId w:val="5"/>
+        </w:numPr>
+      </w:pPr>
+      <w:r>
+        <w:t>Notitieveld bij beide beschikbaar.</w:t>
+      </w:r>
+    </w:p>
+    <w:p/>
+    <w:p>
+      <w:pPr>
+        <w:pStyle w:val="Kop2"/>
+      </w:pPr>
+      <w:r>
         <w:lastRenderedPageBreak/>
-        <w:t>Volgorde van kolommen wijzigen</w:t>
-      </w:r>
-    </w:p>
-    <w:p/>
-    <w:p>
-      <w:pPr>
-        <w:pStyle w:val="Kop2"/>
-      </w:pPr>
-      <w:r>
         <w:t>Nieuw contactmoment</w:t>
       </w:r>
     </w:p>
@@ -630,6 +592,7 @@
         <w:pStyle w:val="Kop2"/>
       </w:pPr>
       <w:r>
+        <w:lastRenderedPageBreak/>
         <w:t>Instellingen</w:t>
       </w:r>
     </w:p>

</xml_diff>

<commit_message>
toevoegen van taken uitgebreid
</commit_message>
<xml_diff>
--- a/To-do's.docx
+++ b/To-do's.docx
@@ -6,17 +6,24 @@
       <w:pPr>
         <w:pStyle w:val="Kop1"/>
       </w:pPr>
-      <w:r>
-        <w:t>To-do’s:</w:t>
+      <w:proofErr w:type="spellStart"/>
+      <w:r>
+        <w:t>To</w:t>
+      </w:r>
+      <w:proofErr w:type="spellEnd"/>
+      <w:r>
+        <w:t>-do’s:</w:t>
       </w:r>
     </w:p>
     <w:p>
       <w:pPr>
         <w:pStyle w:val="Kop2"/>
       </w:pPr>
+      <w:proofErr w:type="spellStart"/>
       <w:r>
         <w:t>Topbar</w:t>
       </w:r>
+      <w:proofErr w:type="spellEnd"/>
     </w:p>
     <w:p>
       <w:pPr>
@@ -75,10 +82,7 @@
         </w:numPr>
       </w:pPr>
       <w:r>
-        <w:t>Button</w:t>
-      </w:r>
-      <w:r>
-        <w:t xml:space="preserve"> met contact toevoegen verwijderen en + teken bij openstaande taken en contacten tijdlijn.</w:t>
+        <w:t>Volgorde status, processtap en advies.</w:t>
       </w:r>
     </w:p>
     <w:p>
@@ -90,7 +94,10 @@
         </w:numPr>
       </w:pPr>
       <w:r>
-        <w:t>Volgorde status, processtap en advies.</w:t>
+        <w:t>H</w:t>
+      </w:r>
+      <w:r>
+        <w:t>andmatig bij status weg.</w:t>
       </w:r>
     </w:p>
     <w:p>
@@ -102,10 +109,18 @@
         </w:numPr>
       </w:pPr>
       <w:r>
-        <w:t>H</w:t>
-      </w:r>
-      <w:r>
-        <w:t>andmatig bij status weg.</w:t>
+        <w:t>Advies opties toevoegen</w:t>
+      </w:r>
+      <w:r>
+        <w:t xml:space="preserve"> in </w:t>
+      </w:r>
+      <w:proofErr w:type="spellStart"/>
+      <w:r>
+        <w:t>dropdown</w:t>
+      </w:r>
+      <w:proofErr w:type="spellEnd"/>
+      <w:r>
+        <w:t>.</w:t>
       </w:r>
     </w:p>
     <w:p>
@@ -117,22 +132,15 @@
         </w:numPr>
       </w:pPr>
       <w:r>
-        <w:t>Advies opties toevoegen</w:t>
-      </w:r>
-      <w:r>
-        <w:t xml:space="preserve"> in dropdown.</w:t>
-      </w:r>
-    </w:p>
-    <w:p>
-      <w:pPr>
-        <w:pStyle w:val="Lijstalinea"/>
-        <w:numPr>
-          <w:ilvl w:val="0"/>
-          <w:numId w:val="4"/>
-        </w:numPr>
-      </w:pPr>
-      <w:r>
-        <w:t>Radar chart toevoegen ter inspiratie.</w:t>
+        <w:t xml:space="preserve">Radar </w:t>
+      </w:r>
+      <w:proofErr w:type="spellStart"/>
+      <w:r>
+        <w:t>chart</w:t>
+      </w:r>
+      <w:proofErr w:type="spellEnd"/>
+      <w:r>
+        <w:t xml:space="preserve"> toevoegen ter inspiratie.</w:t>
       </w:r>
       <w:r>
         <w:t xml:space="preserve"> Gebruik hierbij de 5 </w:t>
@@ -313,7 +321,15 @@
         </w:numPr>
       </w:pPr>
       <w:r>
-        <w:t>Sidebar menu inclusief de hover actie</w:t>
+        <w:t xml:space="preserve">Sidebar menu inclusief de </w:t>
+      </w:r>
+      <w:proofErr w:type="spellStart"/>
+      <w:r>
+        <w:t>hover</w:t>
+      </w:r>
+      <w:proofErr w:type="spellEnd"/>
+      <w:r>
+        <w:t xml:space="preserve"> actie</w:t>
       </w:r>
     </w:p>
     <w:p>
@@ -373,7 +389,15 @@
         </w:numPr>
       </w:pPr>
       <w:r>
-        <w:t>Filter en sorterings pijltjes</w:t>
+        <w:t xml:space="preserve">Filter en </w:t>
+      </w:r>
+      <w:proofErr w:type="spellStart"/>
+      <w:r>
+        <w:t>sorterings</w:t>
+      </w:r>
+      <w:proofErr w:type="spellEnd"/>
+      <w:r>
+        <w:t xml:space="preserve"> pijltjes</w:t>
       </w:r>
     </w:p>
     <w:p>
@@ -456,7 +480,15 @@
         <w:t xml:space="preserve">Flow achter </w:t>
       </w:r>
       <w:r>
-        <w:t>gebruiker uitnodigen (e-mails versturen etc).</w:t>
+        <w:t xml:space="preserve">gebruiker uitnodigen (e-mails versturen </w:t>
+      </w:r>
+      <w:proofErr w:type="spellStart"/>
+      <w:r>
+        <w:t>etc</w:t>
+      </w:r>
+      <w:proofErr w:type="spellEnd"/>
+      <w:r>
+        <w:t>).</w:t>
       </w:r>
     </w:p>
     <w:p>
@@ -508,7 +540,15 @@
         </w:numPr>
       </w:pPr>
       <w:r>
-        <w:t>Radar chart ook zichtbaar maken bij pop-up als je op naam speler gaat staan</w:t>
+        <w:t xml:space="preserve">Radar </w:t>
+      </w:r>
+      <w:proofErr w:type="spellStart"/>
+      <w:r>
+        <w:t>chart</w:t>
+      </w:r>
+      <w:proofErr w:type="spellEnd"/>
+      <w:r>
+        <w:t xml:space="preserve"> ook zichtbaar maken bij pop-up als je op naam speler gaat staan</w:t>
       </w:r>
     </w:p>
     <w:p>
@@ -520,7 +560,15 @@
         </w:numPr>
       </w:pPr>
       <w:r>
-        <w:t>Kleuren voor processtappen etc?</w:t>
+        <w:t xml:space="preserve">Kleuren voor processtappen </w:t>
+      </w:r>
+      <w:proofErr w:type="spellStart"/>
+      <w:r>
+        <w:t>etc</w:t>
+      </w:r>
+      <w:proofErr w:type="spellEnd"/>
+      <w:r>
+        <w:t>?</w:t>
       </w:r>
     </w:p>
     <w:p/>
@@ -541,9 +589,19 @@
           <w:numId w:val="12"/>
         </w:numPr>
       </w:pPr>
-      <w:r>
-        <w:t>Two-Factor authentication</w:t>
-      </w:r>
+      <w:proofErr w:type="spellStart"/>
+      <w:r>
+        <w:t>Two</w:t>
+      </w:r>
+      <w:proofErr w:type="spellEnd"/>
+      <w:r>
+        <w:t xml:space="preserve">-Factor </w:t>
+      </w:r>
+      <w:proofErr w:type="spellStart"/>
+      <w:r>
+        <w:t>authentication</w:t>
+      </w:r>
+      <w:proofErr w:type="spellEnd"/>
     </w:p>
     <w:p>
       <w:pPr>
@@ -554,7 +612,15 @@
         </w:numPr>
       </w:pPr>
       <w:r>
-        <w:t>Demo omgeving van football-scouting-platform zelf</w:t>
+        <w:t xml:space="preserve">Demo omgeving van </w:t>
+      </w:r>
+      <w:proofErr w:type="spellStart"/>
+      <w:r>
+        <w:t>football</w:t>
+      </w:r>
+      <w:proofErr w:type="spellEnd"/>
+      <w:r>
+        <w:t>-scouting-platform zelf</w:t>
       </w:r>
       <w:r>
         <w:t xml:space="preserve"> om potentiële gebruikers inzicht te geven in</w:t>
@@ -568,8 +634,13 @@
           <w:numId w:val="12"/>
         </w:numPr>
       </w:pPr>
-      <w:r>
-        <w:t xml:space="preserve">SuperAdmin user aanmaken die in alle afzonderlijke omgevingen </w:t>
+      <w:proofErr w:type="spellStart"/>
+      <w:r>
+        <w:t>SuperAdmin</w:t>
+      </w:r>
+      <w:proofErr w:type="spellEnd"/>
+      <w:r>
+        <w:t xml:space="preserve"> user aanmaken die in alle afzonderlijke omgevingen </w:t>
       </w:r>
       <w:r>
         <w:t xml:space="preserve">van de clubs </w:t>

</xml_diff>

<commit_message>
radar chart opmaak + volgorde statussen in forms
</commit_message>
<xml_diff>
--- a/To-do's.docx
+++ b/To-do's.docx
@@ -145,31 +145,58 @@
           <w:ilvl w:val="0"/>
           <w:numId w:val="4"/>
         </w:numPr>
-      </w:pPr>
-      <w:r>
+        <w:rPr>
+          <w:strike/>
+        </w:rPr>
+      </w:pPr>
+      <w:r>
+        <w:rPr>
+          <w:strike/>
+        </w:rPr>
         <w:t xml:space="preserve">Radar </w:t>
       </w:r>
       <w:proofErr w:type="spellStart"/>
       <w:r>
+        <w:rPr>
+          <w:strike/>
+        </w:rPr>
         <w:t>chart</w:t>
       </w:r>
       <w:proofErr w:type="spellEnd"/>
       <w:r>
+        <w:rPr>
+          <w:strike/>
+        </w:rPr>
         <w:t xml:space="preserve"> toevoegen ter inspiratie.</w:t>
       </w:r>
       <w:r>
+        <w:rPr>
+          <w:strike/>
+        </w:rPr>
         <w:t xml:space="preserve"> Gebruik hierbij de 5 </w:t>
       </w:r>
       <w:r>
+        <w:rPr>
+          <w:strike/>
+        </w:rPr>
         <w:t>categorieën</w:t>
       </w:r>
       <w:r>
+        <w:rPr>
+          <w:strike/>
+        </w:rPr>
         <w:t xml:space="preserve"> met </w:t>
       </w:r>
       <w:r>
+        <w:rPr>
+          <w:strike/>
+        </w:rPr>
         <w:t>techniek, visie, fysiek, mentaliteit</w:t>
       </w:r>
       <w:r>
+        <w:rPr>
+          <w:strike/>
+        </w:rPr>
         <w:t xml:space="preserve"> en karakter. Werk met een schaal van 1-5 (die hoeft niet perse zichtbaar te zijn. </w:t>
       </w:r>
     </w:p>

</xml_diff>